<commit_message>
*  remove unused  dependencies
</commit_message>
<xml_diff>
--- a/src/word2.docx
+++ b/src/word2.docx
@@ -2,128 +2,375 @@
 <file path=word/document.xml><?xml version="1.0" encoding="utf-8"?>
 <w:document xmlns:wpc="http://schemas.microsoft.com/office/word/2010/wordprocessingCanvas" xmlns:cx="http://schemas.microsoft.com/office/drawing/2014/chartex" xmlns:cx1="http://schemas.microsoft.com/office/drawing/2015/9/8/chartex" xmlns:cx2="http://schemas.microsoft.com/office/drawing/2015/10/21/chartex" xmlns:cx3="http://schemas.microsoft.com/office/drawing/2016/5/9/chartex" xmlns:cx4="http://schemas.microsoft.com/office/drawing/2016/5/10/chartex" xmlns:cx5="http://schemas.microsoft.com/office/drawing/2016/5/11/chartex" xmlns:cx6="http://schemas.microsoft.com/office/drawing/2016/5/12/chartex" xmlns:cx7="http://schemas.microsoft.com/office/drawing/2016/5/13/chartex" xmlns:cx8="http://schemas.microsoft.com/office/drawing/2016/5/14/chartex" xmlns:mc="http://schemas.openxmlformats.org/markup-compatibility/2006" xmlns:aink="http://schemas.microsoft.com/office/drawing/2016/ink" xmlns:am3d="http://schemas.microsoft.com/office/drawing/2017/model3d" xmlns:o="urn:schemas-microsoft-com:office:office" xmlns:r="http://schemas.openxmlformats.org/officeDocument/2006/relationships" xmlns:m="http://schemas.openxmlformats.org/officeDocument/2006/math" xmlns:v="urn:schemas-microsoft-com:vml" xmlns:wp14="http://schemas.microsoft.com/office/word/2010/wordprocessingDrawing" xmlns:wp="http://schemas.openxmlformats.org/drawingml/2006/wordprocessingDrawing" xmlns:w10="urn:schemas-microsoft-com:office:word" xmlns:w="http://schemas.openxmlformats.org/wordprocessingml/2006/main" xmlns:w14="http://schemas.microsoft.com/office/word/2010/wordml" xmlns:w15="http://schemas.microsoft.com/office/word/2012/wordml" xmlns:w16cid="http://schemas.microsoft.com/office/word/2016/wordml/cid" xmlns:w16se="http://schemas.microsoft.com/office/word/2015/wordml/symex" xmlns:wpg="http://schemas.microsoft.com/office/word/2010/wordprocessingGroup" xmlns:wpi="http://schemas.microsoft.com/office/word/2010/wordprocessingInk" xmlns:wne="http://schemas.microsoft.com/office/word/2006/wordml" xmlns:wps="http://schemas.microsoft.com/office/word/2010/wordprocessingShape" mc:Ignorable="w14 w15 w16se w16cid wp14">
   <w:body>
-    <w:p>
-      <w:pPr>
-        <w:pBdr>
-          <w:top w:val="single" w:sz="4" w:space="1" w:color="auto"/>
-          <w:left w:val="single" w:sz="4" w:space="4" w:color="auto"/>
-          <w:bottom w:val="single" w:sz="4" w:space="1" w:color="auto"/>
-          <w:right w:val="single" w:sz="4" w:space="4" w:color="auto"/>
-          <w:between w:val="single" w:sz="4" w:space="1" w:color="auto"/>
-          <w:bar w:val="single" w:sz="4" w:color="auto"/>
-        </w:pBdr>
-      </w:pPr>
-      <w:r>
-        <w:tab/>
-        <w:t xml:space="preserve">This is </w:t>
-      </w:r>
-      <w:proofErr w:type="spellStart"/>
-      <w:r>
-        <w:t>paragrap</w:t>
-      </w:r>
-      <w:proofErr w:type="spellEnd"/>
-    </w:p>
-    <w:p>
-      <w:r>
-        <w:tab/>
-        <w:t>This is a paragraph</w:t>
-      </w:r>
-    </w:p>
-    <w:p/>
-    <w:p>
-      <w:pPr>
-        <w:sectPr>
-          <w:pgSz w:w="11906" w:h="16838"/>
-          <w:pgMar w:top="1440" w:right="1800" w:bottom="1440" w:left="1800" w:header="851" w:footer="992" w:gutter="0"/>
-          <w:cols w:space="425"/>
-          <w:docGrid w:type="lines" w:linePitch="312"/>
-        </w:sectPr>
-      </w:pPr>
-    </w:p>
-    <w:p/>
-    <w:p>
-      <w:pPr>
-        <w:rPr>
-          <w:rStyle w:val="a4"/>
-        </w:rPr>
-      </w:pPr>
-      <w:proofErr w:type="spellStart"/>
-      <w:r>
-        <w:rPr>
-          <w:rFonts w:hint="eastAsia"/>
-        </w:rPr>
-        <w:t>f</w:t>
-      </w:r>
-      <w:hyperlink r:id="rId4" w:history="1">
-        <w:r>
-          <w:rPr>
-            <w:rStyle w:val="a4"/>
-          </w:rPr>
-          <w:t>afdadfa</w:t>
-        </w:r>
-        <w:proofErr w:type="spellEnd"/>
-      </w:hyperlink>
-    </w:p>
-    <w:p/>
-    <w:p/>
-    <w:p/>
-    <w:p/>
-    <w:p>
-      <w:pPr>
-        <w:rPr>
-          <w:rFonts w:hint="eastAsia"/>
-        </w:rPr>
-      </w:pPr>
-    </w:p>
-    <w:p>
-      <w:pPr>
-        <w:rPr>
-          <w:rFonts w:hint="eastAsia"/>
-        </w:rPr>
-      </w:pPr>
-    </w:p>
-    <w:p>
-      <w:pPr>
-        <w:tabs>
-          <w:tab w:val="left" w:pos="848"/>
-        </w:tabs>
-        <w:sectPr>
-          <w:pgSz w:w="8391" w:h="11906" w:code="11"/>
-          <w:pgMar w:top="1440" w:right="1800" w:bottom="1440" w:left="1800" w:header="851" w:footer="992" w:gutter="0"/>
-          <w:cols w:space="425"/>
-          <w:docGrid w:type="lines" w:linePitch="312"/>
-        </w:sectPr>
-      </w:pPr>
-      <w:r>
-        <w:tab/>
-      </w:r>
-    </w:p>
+    <w:tbl>
+      <w:tblPr>
+        <w:tblStyle w:val="4-1"/>
+        <w:tblW w:w="0" w:type="auto"/>
+        <w:tblLook w:val="04A0" w:firstRow="1" w:lastRow="0" w:firstColumn="1" w:lastColumn="0" w:noHBand="0" w:noVBand="1"/>
+      </w:tblPr>
+      <w:tblGrid>
+        <w:gridCol w:w="2074"/>
+        <w:gridCol w:w="2074"/>
+        <w:gridCol w:w="2074"/>
+        <w:gridCol w:w="2074"/>
+      </w:tblGrid>
+      <w:tr>
+        <w:trPr>
+          <w:cnfStyle w:val="100000000000" w:firstRow="1" w:lastRow="0" w:firstColumn="0" w:lastColumn="0" w:oddVBand="0" w:evenVBand="0" w:oddHBand="0" w:evenHBand="0" w:firstRowFirstColumn="0" w:firstRowLastColumn="0" w:lastRowFirstColumn="0" w:lastRowLastColumn="0"/>
+        </w:trPr>
+        <w:tc>
+          <w:tcPr>
+            <w:cnfStyle w:val="001000000000" w:firstRow="0" w:lastRow="0" w:firstColumn="1" w:lastColumn="0" w:oddVBand="0" w:evenVBand="0" w:oddHBand="0" w:evenHBand="0" w:firstRowFirstColumn="0" w:firstRowLastColumn="0" w:lastRowFirstColumn="0" w:lastRowLastColumn="0"/>
+            <w:tcW w:w="2074" w:type="dxa"/>
+            <w:vAlign w:val="center"/>
+          </w:tcPr>
+          <w:p>
+            <w:pPr>
+              <w:tabs>
+                <w:tab w:val="left" w:pos="848"/>
+              </w:tabs>
+              <w:jc w:val="center"/>
+            </w:pPr>
+            <w:proofErr w:type="spellStart"/>
+            <w:r>
+              <w:rPr>
+                <w:rFonts w:hint="eastAsia"/>
+              </w:rPr>
+              <w:t>s</w:t>
+            </w:r>
+            <w:r>
+              <w:t>dfa</w:t>
+            </w:r>
+            <w:proofErr w:type="spellEnd"/>
+          </w:p>
+        </w:tc>
+        <w:tc>
+          <w:tcPr>
+            <w:tcW w:w="2074" w:type="dxa"/>
+            <w:vAlign w:val="center"/>
+          </w:tcPr>
+          <w:p>
+            <w:pPr>
+              <w:tabs>
+                <w:tab w:val="left" w:pos="848"/>
+              </w:tabs>
+              <w:jc w:val="center"/>
+              <w:cnfStyle w:val="100000000000" w:firstRow="1" w:lastRow="0" w:firstColumn="0" w:lastColumn="0" w:oddVBand="0" w:evenVBand="0" w:oddHBand="0" w:evenHBand="0" w:firstRowFirstColumn="0" w:firstRowLastColumn="0" w:lastRowFirstColumn="0" w:lastRowLastColumn="0"/>
+            </w:pPr>
+            <w:proofErr w:type="spellStart"/>
+            <w:r>
+              <w:rPr>
+                <w:rFonts w:hint="eastAsia"/>
+              </w:rPr>
+              <w:t>a</w:t>
+            </w:r>
+            <w:r>
+              <w:t>sdf</w:t>
+            </w:r>
+            <w:proofErr w:type="spellEnd"/>
+          </w:p>
+        </w:tc>
+        <w:tc>
+          <w:tcPr>
+            <w:tcW w:w="2074" w:type="dxa"/>
+            <w:vAlign w:val="center"/>
+          </w:tcPr>
+          <w:p>
+            <w:pPr>
+              <w:tabs>
+                <w:tab w:val="left" w:pos="848"/>
+              </w:tabs>
+              <w:jc w:val="center"/>
+              <w:cnfStyle w:val="100000000000" w:firstRow="1" w:lastRow="0" w:firstColumn="0" w:lastColumn="0" w:oddVBand="0" w:evenVBand="0" w:oddHBand="0" w:evenHBand="0" w:firstRowFirstColumn="0" w:firstRowLastColumn="0" w:lastRowFirstColumn="0" w:lastRowLastColumn="0"/>
+            </w:pPr>
+            <w:proofErr w:type="spellStart"/>
+            <w:r>
+              <w:rPr>
+                <w:rFonts w:hint="eastAsia"/>
+              </w:rPr>
+              <w:t>e</w:t>
+            </w:r>
+            <w:r>
+              <w:t>rer</w:t>
+            </w:r>
+            <w:proofErr w:type="spellEnd"/>
+          </w:p>
+        </w:tc>
+        <w:tc>
+          <w:tcPr>
+            <w:tcW w:w="2074" w:type="dxa"/>
+            <w:vAlign w:val="center"/>
+          </w:tcPr>
+          <w:p>
+            <w:pPr>
+              <w:tabs>
+                <w:tab w:val="left" w:pos="848"/>
+              </w:tabs>
+              <w:jc w:val="center"/>
+              <w:cnfStyle w:val="100000000000" w:firstRow="1" w:lastRow="0" w:firstColumn="0" w:lastColumn="0" w:oddVBand="0" w:evenVBand="0" w:oddHBand="0" w:evenHBand="0" w:firstRowFirstColumn="0" w:firstRowLastColumn="0" w:lastRowFirstColumn="0" w:lastRowLastColumn="0"/>
+            </w:pPr>
+            <w:proofErr w:type="spellStart"/>
+            <w:r>
+              <w:rPr>
+                <w:rFonts w:hint="eastAsia"/>
+              </w:rPr>
+              <w:t>a</w:t>
+            </w:r>
+            <w:r>
+              <w:t>aasdf</w:t>
+            </w:r>
+            <w:proofErr w:type="spellEnd"/>
+          </w:p>
+        </w:tc>
+      </w:tr>
+      <w:tr>
+        <w:trPr>
+          <w:cnfStyle w:val="000000100000" w:firstRow="0" w:lastRow="0" w:firstColumn="0" w:lastColumn="0" w:oddVBand="0" w:evenVBand="0" w:oddHBand="1" w:evenHBand="0" w:firstRowFirstColumn="0" w:firstRowLastColumn="0" w:lastRowFirstColumn="0" w:lastRowLastColumn="0"/>
+        </w:trPr>
+        <w:tc>
+          <w:tcPr>
+            <w:cnfStyle w:val="001000000000" w:firstRow="0" w:lastRow="0" w:firstColumn="1" w:lastColumn="0" w:oddVBand="0" w:evenVBand="0" w:oddHBand="0" w:evenHBand="0" w:firstRowFirstColumn="0" w:firstRowLastColumn="0" w:lastRowFirstColumn="0" w:lastRowLastColumn="0"/>
+            <w:tcW w:w="2074" w:type="dxa"/>
+            <w:vAlign w:val="center"/>
+          </w:tcPr>
+          <w:p>
+            <w:pPr>
+              <w:tabs>
+                <w:tab w:val="left" w:pos="848"/>
+              </w:tabs>
+              <w:jc w:val="center"/>
+            </w:pPr>
+            <w:proofErr w:type="spellStart"/>
+            <w:r>
+              <w:rPr>
+                <w:rFonts w:hint="eastAsia"/>
+              </w:rPr>
+              <w:t>w</w:t>
+            </w:r>
+            <w:r>
+              <w:t>er</w:t>
+            </w:r>
+            <w:proofErr w:type="spellEnd"/>
+          </w:p>
+        </w:tc>
+        <w:tc>
+          <w:tcPr>
+            <w:tcW w:w="4148" w:type="dxa"/>
+            <w:gridSpan w:val="2"/>
+            <w:vAlign w:val="center"/>
+          </w:tcPr>
+          <w:p>
+            <w:pPr>
+              <w:tabs>
+                <w:tab w:val="left" w:pos="848"/>
+              </w:tabs>
+              <w:jc w:val="center"/>
+              <w:cnfStyle w:val="000000100000" w:firstRow="0" w:lastRow="0" w:firstColumn="0" w:lastColumn="0" w:oddVBand="0" w:evenVBand="0" w:oddHBand="1" w:evenHBand="0" w:firstRowFirstColumn="0" w:firstRowLastColumn="0" w:lastRowFirstColumn="0" w:lastRowLastColumn="0"/>
+            </w:pPr>
+          </w:p>
+        </w:tc>
+        <w:tc>
+          <w:tcPr>
+            <w:tcW w:w="2074" w:type="dxa"/>
+            <w:vAlign w:val="center"/>
+          </w:tcPr>
+          <w:p>
+            <w:pPr>
+              <w:tabs>
+                <w:tab w:val="left" w:pos="848"/>
+              </w:tabs>
+              <w:jc w:val="center"/>
+              <w:cnfStyle w:val="000000100000" w:firstRow="0" w:lastRow="0" w:firstColumn="0" w:lastColumn="0" w:oddVBand="0" w:evenVBand="0" w:oddHBand="1" w:evenHBand="0" w:firstRowFirstColumn="0" w:firstRowLastColumn="0" w:lastRowFirstColumn="0" w:lastRowLastColumn="0"/>
+            </w:pPr>
+          </w:p>
+        </w:tc>
+      </w:tr>
+      <w:tr>
+        <w:tc>
+          <w:tcPr>
+            <w:cnfStyle w:val="001000000000" w:firstRow="0" w:lastRow="0" w:firstColumn="1" w:lastColumn="0" w:oddVBand="0" w:evenVBand="0" w:oddHBand="0" w:evenHBand="0" w:firstRowFirstColumn="0" w:firstRowLastColumn="0" w:lastRowFirstColumn="0" w:lastRowLastColumn="0"/>
+            <w:tcW w:w="2074" w:type="dxa"/>
+            <w:vAlign w:val="center"/>
+          </w:tcPr>
+          <w:p>
+            <w:pPr>
+              <w:tabs>
+                <w:tab w:val="left" w:pos="848"/>
+              </w:tabs>
+              <w:jc w:val="center"/>
+            </w:pPr>
+            <w:bookmarkStart w:id="0" w:name="_GoBack" w:colFirst="1" w:colLast="1"/>
+            <w:proofErr w:type="spellStart"/>
+            <w:r>
+              <w:t>Asdf</w:t>
+            </w:r>
+            <w:proofErr w:type="spellEnd"/>
+          </w:p>
+          <w:p>
+            <w:pPr>
+              <w:tabs>
+                <w:tab w:val="left" w:pos="848"/>
+              </w:tabs>
+              <w:jc w:val="center"/>
+            </w:pPr>
+            <w:proofErr w:type="spellStart"/>
+            <w:r>
+              <w:rPr>
+                <w:rFonts w:hint="eastAsia"/>
+              </w:rPr>
+              <w:t>a</w:t>
+            </w:r>
+            <w:r>
+              <w:t>sdfa</w:t>
+            </w:r>
+            <w:proofErr w:type="spellEnd"/>
+          </w:p>
+        </w:tc>
+        <w:tc>
+          <w:tcPr>
+            <w:tcW w:w="4148" w:type="dxa"/>
+            <w:gridSpan w:val="2"/>
+            <w:vMerge w:val="restart"/>
+            <w:vAlign w:val="center"/>
+          </w:tcPr>
+          <w:p>
+            <w:pPr>
+              <w:tabs>
+                <w:tab w:val="left" w:pos="848"/>
+              </w:tabs>
+              <w:jc w:val="center"/>
+              <w:cnfStyle w:val="000000000000" w:firstRow="0" w:lastRow="0" w:firstColumn="0" w:lastColumn="0" w:oddVBand="0" w:evenVBand="0" w:oddHBand="0" w:evenHBand="0" w:firstRowFirstColumn="0" w:firstRowLastColumn="0" w:lastRowFirstColumn="0" w:lastRowLastColumn="0"/>
+            </w:pPr>
+          </w:p>
+        </w:tc>
+        <w:tc>
+          <w:tcPr>
+            <w:tcW w:w="2074" w:type="dxa"/>
+            <w:vAlign w:val="center"/>
+          </w:tcPr>
+          <w:p>
+            <w:pPr>
+              <w:tabs>
+                <w:tab w:val="left" w:pos="848"/>
+              </w:tabs>
+              <w:jc w:val="center"/>
+              <w:cnfStyle w:val="000000000000" w:firstRow="0" w:lastRow="0" w:firstColumn="0" w:lastColumn="0" w:oddVBand="0" w:evenVBand="0" w:oddHBand="0" w:evenHBand="0" w:firstRowFirstColumn="0" w:firstRowLastColumn="0" w:lastRowFirstColumn="0" w:lastRowLastColumn="0"/>
+            </w:pPr>
+          </w:p>
+        </w:tc>
+      </w:tr>
+      <w:bookmarkEnd w:id="0"/>
+      <w:tr>
+        <w:trPr>
+          <w:cnfStyle w:val="000000100000" w:firstRow="0" w:lastRow="0" w:firstColumn="0" w:lastColumn="0" w:oddVBand="0" w:evenVBand="0" w:oddHBand="1" w:evenHBand="0" w:firstRowFirstColumn="0" w:firstRowLastColumn="0" w:lastRowFirstColumn="0" w:lastRowLastColumn="0"/>
+        </w:trPr>
+        <w:tc>
+          <w:tcPr>
+            <w:cnfStyle w:val="001000000000" w:firstRow="0" w:lastRow="0" w:firstColumn="1" w:lastColumn="0" w:oddVBand="0" w:evenVBand="0" w:oddHBand="0" w:evenHBand="0" w:firstRowFirstColumn="0" w:firstRowLastColumn="0" w:lastRowFirstColumn="0" w:lastRowLastColumn="0"/>
+            <w:tcW w:w="2074" w:type="dxa"/>
+            <w:vAlign w:val="center"/>
+          </w:tcPr>
+          <w:p>
+            <w:pPr>
+              <w:tabs>
+                <w:tab w:val="left" w:pos="848"/>
+              </w:tabs>
+              <w:jc w:val="center"/>
+            </w:pPr>
+          </w:p>
+        </w:tc>
+        <w:tc>
+          <w:tcPr>
+            <w:tcW w:w="4148" w:type="dxa"/>
+            <w:gridSpan w:val="2"/>
+            <w:vMerge/>
+            <w:vAlign w:val="center"/>
+          </w:tcPr>
+          <w:p>
+            <w:pPr>
+              <w:tabs>
+                <w:tab w:val="left" w:pos="848"/>
+              </w:tabs>
+              <w:jc w:val="center"/>
+              <w:cnfStyle w:val="000000100000" w:firstRow="0" w:lastRow="0" w:firstColumn="0" w:lastColumn="0" w:oddVBand="0" w:evenVBand="0" w:oddHBand="1" w:evenHBand="0" w:firstRowFirstColumn="0" w:firstRowLastColumn="0" w:lastRowFirstColumn="0" w:lastRowLastColumn="0"/>
+            </w:pPr>
+          </w:p>
+        </w:tc>
+        <w:tc>
+          <w:tcPr>
+            <w:tcW w:w="2074" w:type="dxa"/>
+            <w:vAlign w:val="center"/>
+          </w:tcPr>
+          <w:p>
+            <w:pPr>
+              <w:tabs>
+                <w:tab w:val="left" w:pos="848"/>
+              </w:tabs>
+              <w:jc w:val="center"/>
+              <w:cnfStyle w:val="000000100000" w:firstRow="0" w:lastRow="0" w:firstColumn="0" w:lastColumn="0" w:oddVBand="0" w:evenVBand="0" w:oddHBand="1" w:evenHBand="0" w:firstRowFirstColumn="0" w:firstRowLastColumn="0" w:lastRowFirstColumn="0" w:lastRowLastColumn="0"/>
+            </w:pPr>
+          </w:p>
+        </w:tc>
+      </w:tr>
+      <w:tr>
+        <w:tc>
+          <w:tcPr>
+            <w:cnfStyle w:val="001000000000" w:firstRow="0" w:lastRow="0" w:firstColumn="1" w:lastColumn="0" w:oddVBand="0" w:evenVBand="0" w:oddHBand="0" w:evenHBand="0" w:firstRowFirstColumn="0" w:firstRowLastColumn="0" w:lastRowFirstColumn="0" w:lastRowLastColumn="0"/>
+            <w:tcW w:w="2074" w:type="dxa"/>
+            <w:vAlign w:val="center"/>
+          </w:tcPr>
+          <w:p>
+            <w:pPr>
+              <w:tabs>
+                <w:tab w:val="left" w:pos="848"/>
+              </w:tabs>
+              <w:jc w:val="center"/>
+            </w:pPr>
+          </w:p>
+        </w:tc>
+        <w:tc>
+          <w:tcPr>
+            <w:tcW w:w="4148" w:type="dxa"/>
+            <w:gridSpan w:val="2"/>
+            <w:vMerge/>
+            <w:vAlign w:val="center"/>
+          </w:tcPr>
+          <w:p>
+            <w:pPr>
+              <w:tabs>
+                <w:tab w:val="left" w:pos="848"/>
+              </w:tabs>
+              <w:jc w:val="center"/>
+              <w:cnfStyle w:val="000000000000" w:firstRow="0" w:lastRow="0" w:firstColumn="0" w:lastColumn="0" w:oddVBand="0" w:evenVBand="0" w:oddHBand="0" w:evenHBand="0" w:firstRowFirstColumn="0" w:firstRowLastColumn="0" w:lastRowFirstColumn="0" w:lastRowLastColumn="0"/>
+            </w:pPr>
+          </w:p>
+        </w:tc>
+        <w:tc>
+          <w:tcPr>
+            <w:tcW w:w="2074" w:type="dxa"/>
+            <w:vAlign w:val="center"/>
+          </w:tcPr>
+          <w:p>
+            <w:pPr>
+              <w:tabs>
+                <w:tab w:val="left" w:pos="848"/>
+              </w:tabs>
+              <w:jc w:val="center"/>
+              <w:cnfStyle w:val="000000000000" w:firstRow="0" w:lastRow="0" w:firstColumn="0" w:lastColumn="0" w:oddVBand="0" w:evenVBand="0" w:oddHBand="0" w:evenHBand="0" w:firstRowFirstColumn="0" w:firstRowLastColumn="0" w:lastRowFirstColumn="0" w:lastRowLastColumn="0"/>
+            </w:pPr>
+          </w:p>
+        </w:tc>
+      </w:tr>
+    </w:tbl>
     <w:p>
       <w:pPr>
         <w:tabs>
           <w:tab w:val="left" w:pos="848"/>
         </w:tabs>
       </w:pPr>
-      <w:proofErr w:type="spellStart"/>
-      <w:r>
-        <w:rPr>
-          <w:rFonts w:hint="eastAsia"/>
-        </w:rPr>
-        <w:lastRenderedPageBreak/>
-        <w:t>f</w:t>
-      </w:r>
-      <w:r>
-        <w:t>adfefadsfasdfasd</w:t>
-      </w:r>
-      <w:bookmarkStart w:id="0" w:name="_GoBack"/>
-      <w:bookmarkEnd w:id="0"/>
-      <w:r>
-        <w:t>f</w:t>
-      </w:r>
-      <w:proofErr w:type="spellEnd"/>
     </w:p>
     <w:sectPr>
-      <w:pgSz w:w="7371" w:h="10433"/>
+      <w:pgSz w:w="11906" w:h="16838" w:code="9"/>
       <w:pgMar w:top="1440" w:right="1800" w:bottom="1440" w:left="1800" w:header="851" w:footer="992" w:gutter="0"/>
       <w:cols w:space="425"/>
       <w:docGrid w:type="lines" w:linePitch="312"/>
@@ -597,6 +844,139 @@
       <w:shd w:val="clear" w:color="auto" w:fill="E1DFDD"/>
     </w:rPr>
   </w:style>
+  <w:style w:type="table" w:styleId="1">
+    <w:name w:val="Plain Table 1"/>
+    <w:basedOn w:val="a1"/>
+    <w:uiPriority w:val="41"/>
+    <w:rsid w:val="00781CC1"/>
+    <w:tblPr>
+      <w:tblStyleRowBandSize w:val="1"/>
+      <w:tblStyleColBandSize w:val="1"/>
+      <w:tblBorders>
+        <w:top w:val="single" w:sz="4" w:space="0" w:color="BFBFBF" w:themeColor="background1" w:themeShade="BF"/>
+        <w:left w:val="single" w:sz="4" w:space="0" w:color="BFBFBF" w:themeColor="background1" w:themeShade="BF"/>
+        <w:bottom w:val="single" w:sz="4" w:space="0" w:color="BFBFBF" w:themeColor="background1" w:themeShade="BF"/>
+        <w:right w:val="single" w:sz="4" w:space="0" w:color="BFBFBF" w:themeColor="background1" w:themeShade="BF"/>
+        <w:insideH w:val="single" w:sz="4" w:space="0" w:color="BFBFBF" w:themeColor="background1" w:themeShade="BF"/>
+        <w:insideV w:val="single" w:sz="4" w:space="0" w:color="BFBFBF" w:themeColor="background1" w:themeShade="BF"/>
+      </w:tblBorders>
+    </w:tblPr>
+    <w:tblStylePr w:type="firstRow">
+      <w:rPr>
+        <w:b/>
+        <w:bCs/>
+      </w:rPr>
+    </w:tblStylePr>
+    <w:tblStylePr w:type="lastRow">
+      <w:rPr>
+        <w:b/>
+        <w:bCs/>
+      </w:rPr>
+      <w:tblPr/>
+      <w:tcPr>
+        <w:tcBorders>
+          <w:top w:val="double" w:sz="4" w:space="0" w:color="BFBFBF" w:themeColor="background1" w:themeShade="BF"/>
+        </w:tcBorders>
+      </w:tcPr>
+    </w:tblStylePr>
+    <w:tblStylePr w:type="firstCol">
+      <w:rPr>
+        <w:b/>
+        <w:bCs/>
+      </w:rPr>
+    </w:tblStylePr>
+    <w:tblStylePr w:type="lastCol">
+      <w:rPr>
+        <w:b/>
+        <w:bCs/>
+      </w:rPr>
+    </w:tblStylePr>
+    <w:tblStylePr w:type="band1Vert">
+      <w:tblPr/>
+      <w:tcPr>
+        <w:shd w:val="clear" w:color="auto" w:fill="F2F2F2" w:themeFill="background1" w:themeFillShade="F2"/>
+      </w:tcPr>
+    </w:tblStylePr>
+    <w:tblStylePr w:type="band1Horz">
+      <w:tblPr/>
+      <w:tcPr>
+        <w:shd w:val="clear" w:color="auto" w:fill="F2F2F2" w:themeFill="background1" w:themeFillShade="F2"/>
+      </w:tcPr>
+    </w:tblStylePr>
+  </w:style>
+  <w:style w:type="table" w:styleId="4-1">
+    <w:name w:val="Grid Table 4 Accent 1"/>
+    <w:basedOn w:val="a1"/>
+    <w:uiPriority w:val="49"/>
+    <w:rsid w:val="00781CC1"/>
+    <w:tblPr>
+      <w:tblStyleRowBandSize w:val="1"/>
+      <w:tblStyleColBandSize w:val="1"/>
+      <w:tblBorders>
+        <w:top w:val="single" w:sz="4" w:space="0" w:color="8EAADB" w:themeColor="accent1" w:themeTint="99"/>
+        <w:left w:val="single" w:sz="4" w:space="0" w:color="8EAADB" w:themeColor="accent1" w:themeTint="99"/>
+        <w:bottom w:val="single" w:sz="4" w:space="0" w:color="8EAADB" w:themeColor="accent1" w:themeTint="99"/>
+        <w:right w:val="single" w:sz="4" w:space="0" w:color="8EAADB" w:themeColor="accent1" w:themeTint="99"/>
+        <w:insideH w:val="single" w:sz="4" w:space="0" w:color="8EAADB" w:themeColor="accent1" w:themeTint="99"/>
+        <w:insideV w:val="single" w:sz="4" w:space="0" w:color="8EAADB" w:themeColor="accent1" w:themeTint="99"/>
+      </w:tblBorders>
+    </w:tblPr>
+    <w:tblStylePr w:type="firstRow">
+      <w:rPr>
+        <w:b/>
+        <w:bCs/>
+        <w:color w:val="FFFFFF" w:themeColor="background1"/>
+      </w:rPr>
+      <w:tblPr/>
+      <w:tcPr>
+        <w:tcBorders>
+          <w:top w:val="single" w:sz="4" w:space="0" w:color="4472C4" w:themeColor="accent1"/>
+          <w:left w:val="single" w:sz="4" w:space="0" w:color="4472C4" w:themeColor="accent1"/>
+          <w:bottom w:val="single" w:sz="4" w:space="0" w:color="4472C4" w:themeColor="accent1"/>
+          <w:right w:val="single" w:sz="4" w:space="0" w:color="4472C4" w:themeColor="accent1"/>
+          <w:insideH w:val="nil"/>
+          <w:insideV w:val="nil"/>
+        </w:tcBorders>
+        <w:shd w:val="clear" w:color="auto" w:fill="4472C4" w:themeFill="accent1"/>
+      </w:tcPr>
+    </w:tblStylePr>
+    <w:tblStylePr w:type="lastRow">
+      <w:rPr>
+        <w:b/>
+        <w:bCs/>
+      </w:rPr>
+      <w:tblPr/>
+      <w:tcPr>
+        <w:tcBorders>
+          <w:top w:val="double" w:sz="4" w:space="0" w:color="4472C4" w:themeColor="accent1"/>
+        </w:tcBorders>
+      </w:tcPr>
+    </w:tblStylePr>
+    <w:tblStylePr w:type="firstCol">
+      <w:rPr>
+        <w:b/>
+        <w:bCs/>
+      </w:rPr>
+    </w:tblStylePr>
+    <w:tblStylePr w:type="lastCol">
+      <w:rPr>
+        <w:b/>
+        <w:bCs/>
+      </w:rPr>
+    </w:tblStylePr>
+    <w:tblStylePr w:type="band1Vert">
+      <w:tblPr/>
+      <w:tcPr>
+        <w:shd w:val="clear" w:color="auto" w:fill="D9E2F3" w:themeFill="accent1" w:themeFillTint="33"/>
+      </w:tcPr>
+    </w:tblStylePr>
+    <w:tblStylePr w:type="band1Horz">
+      <w:tblPr/>
+      <w:tcPr>
+        <w:shd w:val="clear" w:color="auto" w:fill="D9E2F3" w:themeFill="accent1" w:themeFillTint="33"/>
+      </w:tcPr>
+    </w:tblStylePr>
+  </w:style>
 </w:styles>
 </file>
 

</xml_diff>